<commit_message>
COMPLETADASO Los ejercicios de XperienceUML
</commit_message>
<xml_diff>
--- a/Modelos_UML/Xperience UML - MRodz Ejercicios.docx
+++ b/Modelos_UML/Xperience UML - MRodz Ejercicios.docx
@@ -52,7 +52,6 @@
         </w:rPr>
         <w:t xml:space="preserve">Parte 1 – Ejercicio </w:t>
       </w:r>
-      <w:proofErr w:type="gramStart"/>
       <w:r>
         <w:rPr>
           <w:lang w:val="es-MX"/>
@@ -65,7 +64,6 @@
         </w:rPr>
         <w:t xml:space="preserve"> :</w:t>
       </w:r>
-      <w:proofErr w:type="gramEnd"/>
     </w:p>
     <w:p>
       <w:pPr>
@@ -128,19 +126,11 @@
           <w:lang w:val="en-CA"/>
         </w:rPr>
       </w:pPr>
-      <w:proofErr w:type="spellStart"/>
       <w:r>
         <w:rPr>
           <w:lang w:val="en-CA"/>
         </w:rPr>
-        <w:t>Ejercicio</w:t>
-      </w:r>
-      <w:proofErr w:type="spellEnd"/>
-      <w:r>
-        <w:rPr>
-          <w:lang w:val="en-CA"/>
-        </w:rPr>
-        <w:t xml:space="preserve"> 2:</w:t>
+        <w:t>Ejercicio 2:</w:t>
       </w:r>
       <w:r>
         <w:rPr>
@@ -262,50 +252,14 @@
         <w:rPr>
           <w:lang w:val="es-MX"/>
         </w:rPr>
-        <w:t xml:space="preserve">* Los </w:t>
-      </w:r>
-      <w:proofErr w:type="spellStart"/>
-      <w:r>
-        <w:rPr>
-          <w:lang w:val="es-MX"/>
-        </w:rPr>
-        <w:t>parametros</w:t>
-      </w:r>
-      <w:proofErr w:type="spellEnd"/>
-      <w:r>
-        <w:rPr>
-          <w:lang w:val="es-MX"/>
-        </w:rPr>
-        <w:t xml:space="preserve"> </w:t>
-      </w:r>
-      <w:r>
-        <w:rPr>
-          <w:lang w:val="es-MX"/>
-        </w:rPr>
-        <w:t xml:space="preserve">deberían poder colocarse dentro de los paréntesis, en caso de no colocarse parámetros el </w:t>
-      </w:r>
-      <w:proofErr w:type="spellStart"/>
-      <w:r>
-        <w:rPr>
-          <w:lang w:val="es-MX"/>
-        </w:rPr>
-        <w:t>uml</w:t>
-      </w:r>
-      <w:proofErr w:type="spellEnd"/>
-      <w:r>
-        <w:rPr>
-          <w:lang w:val="es-MX"/>
-        </w:rPr>
-        <w:t xml:space="preserve"> debería entender que es un método sin </w:t>
-      </w:r>
-      <w:proofErr w:type="spellStart"/>
-      <w:r>
-        <w:rPr>
-          <w:lang w:val="es-MX"/>
-        </w:rPr>
-        <w:t>parametros</w:t>
-      </w:r>
-      <w:proofErr w:type="spellEnd"/>
+        <w:t xml:space="preserve">* Los parametros </w:t>
+      </w:r>
+      <w:r>
+        <w:rPr>
+          <w:lang w:val="es-MX"/>
+        </w:rPr>
+        <w:t>deberían poder colocarse dentro de los paréntesis, en caso de no colocarse parámetros el uml debería entender que es un método sin parametros</w:t>
+      </w:r>
     </w:p>
     <w:p/>
     <w:p>
@@ -415,15 +369,7 @@
         <w:t>*</w:t>
       </w:r>
       <w:r>
-        <w:t xml:space="preserve"> Arreglar el problema que no interpreta correctamente las líneas-relacionales cuando se las coloca en una nueva clase (yo borre la clase donde primeramente estaban conectadas. Luego cree una nueva y la coloque correctamente, volví a unir las </w:t>
-      </w:r>
-      <w:proofErr w:type="gramStart"/>
-      <w:r>
-        <w:t>flechas</w:t>
-      </w:r>
-      <w:proofErr w:type="gramEnd"/>
-      <w:r>
-        <w:t xml:space="preserve"> pero ahora interpretaron como si no estuvieran unidas a la nueva clase que yo cree)</w:t>
+        <w:t xml:space="preserve"> Arreglar el problema que no interpreta correctamente las líneas-relacionales cuando se las coloca en una nueva clase (yo borre la clase donde primeramente estaban conectadas. Luego cree una nueva y la coloque correctamente, volví a unir las flechas pero ahora interpretaron como si no estuvieran unidas a la nueva clase que yo cree)</w:t>
       </w:r>
     </w:p>
     <w:p>
@@ -652,29 +598,8 @@
         <w:t>*</w:t>
       </w:r>
       <w:r>
-        <w:t xml:space="preserve"> Mayor inferencia en ciertos puntos. Por </w:t>
-      </w:r>
-      <w:proofErr w:type="gramStart"/>
-      <w:r>
-        <w:t>ejemplo</w:t>
-      </w:r>
-      <w:proofErr w:type="gramEnd"/>
-      <w:r>
-        <w:t xml:space="preserve"> cuando se elimina el nombre de un atributo o método y se da </w:t>
-      </w:r>
-      <w:proofErr w:type="spellStart"/>
-      <w:r>
-        <w:t>Enter</w:t>
-      </w:r>
-      <w:proofErr w:type="spellEnd"/>
-      <w:r>
-        <w:t xml:space="preserve">. Eliminar automáticamente ese atributo o </w:t>
-      </w:r>
-      <w:proofErr w:type="spellStart"/>
-      <w:r>
-        <w:t>metodo</w:t>
-      </w:r>
-      <w:proofErr w:type="spellEnd"/>
+        <w:t xml:space="preserve"> Mayor inferencia en ciertos puntos. Por ejemplo cuando se elimina el nombre de un atributo o método y se da Enter. Eliminar automáticamente ese atributo o metodo</w:t>
+      </w:r>
     </w:p>
     <w:p/>
     <w:p>
@@ -770,23 +695,7 @@
         <w:t>interpretación</w:t>
       </w:r>
       <w:r>
-        <w:t xml:space="preserve"> del programa </w:t>
-      </w:r>
-      <w:proofErr w:type="gramStart"/>
-      <w:r>
-        <w:t>hacia  las</w:t>
-      </w:r>
-      <w:proofErr w:type="gramEnd"/>
-      <w:r>
-        <w:t xml:space="preserve"> acciones del usuario. Por </w:t>
-      </w:r>
-      <w:proofErr w:type="gramStart"/>
-      <w:r>
-        <w:t>ejemplo</w:t>
-      </w:r>
-      <w:proofErr w:type="gramEnd"/>
-      <w:r>
-        <w:t xml:space="preserve"> las líneas de relaciones en ciertos momentos caen en un bug donde asocian a una clase con “” ósea nada</w:t>
+        <w:t xml:space="preserve"> del programa hacia  las acciones del usuario. Por ejemplo las líneas de relaciones en ciertos momentos caen en un bug donde asocian a una clase con “” ósea nada</w:t>
       </w:r>
       <w:r>
         <w:t>.</w:t>
@@ -807,16 +716,11 @@
       <w:r>
         <w:t xml:space="preserve">Correcto </w:t>
       </w:r>
-      <w:proofErr w:type="gramStart"/>
       <w:r>
         <w:t>(</w:t>
       </w:r>
       <w:r>
-        <w:t xml:space="preserve"> LO</w:t>
-      </w:r>
-      <w:proofErr w:type="gramEnd"/>
-      <w:r>
-        <w:t xml:space="preserve"> hice </w:t>
+        <w:t xml:space="preserve"> LO hice </w:t>
       </w:r>
       <w:r>
         <w:t>Igual que la anterior</w:t>
@@ -1131,15 +1035,7 @@
     </w:p>
     <w:p>
       <w:r>
-        <w:t xml:space="preserve">* Desplegar solo los consejos necesarios (de la </w:t>
-      </w:r>
-      <w:proofErr w:type="spellStart"/>
-      <w:r>
-        <w:t>linea</w:t>
-      </w:r>
-      <w:proofErr w:type="spellEnd"/>
-      <w:r>
-        <w:t xml:space="preserve"> naranja para arriba), pues los otros consejos pueden llegar a confundir al ser resultado de otro problema y no ser resultados legítimos del problema al que reaccionan.</w:t>
+        <w:t>* Desplegar solo los consejos necesarios (de la linea naranja para arriba), pues los otros consejos pueden llegar a confundir al ser resultado de otro problema y no ser resultados legítimos del problema al que reaccionan.</w:t>
       </w:r>
     </w:p>
     <w:p>
@@ -1247,48 +1143,20 @@
         <w:rPr>
           <w:lang w:val="es-MX"/>
         </w:rPr>
-        <w:t>método con parámetro</w:t>
-      </w:r>
-      <w:proofErr w:type="gramStart"/>
-      <w:r>
-        <w:rPr>
-          <w:lang w:val="es-MX"/>
-        </w:rPr>
-        <w:t>” ,</w:t>
-      </w:r>
-      <w:proofErr w:type="gramEnd"/>
-      <w:r>
-        <w:rPr>
-          <w:lang w:val="es-MX"/>
-        </w:rPr>
-        <w:t xml:space="preserve"> pues en todos los UML solo el primer método es interpretado como el que puede recibir parámetros de ser el caso en el ejercicio.</w:t>
-      </w:r>
-    </w:p>
-    <w:p>
-      <w:pPr>
-        <w:rPr>
-          <w:lang w:val="es-MX"/>
-        </w:rPr>
-      </w:pPr>
-      <w:r>
-        <w:rPr>
-          <w:lang w:val="es-MX"/>
-        </w:rPr>
-        <w:t xml:space="preserve">Y el resto de </w:t>
-      </w:r>
-      <w:proofErr w:type="gramStart"/>
-      <w:r>
-        <w:rPr>
-          <w:lang w:val="es-MX"/>
-        </w:rPr>
-        <w:t>métodos</w:t>
-      </w:r>
-      <w:proofErr w:type="gramEnd"/>
-      <w:r>
-        <w:rPr>
-          <w:lang w:val="es-MX"/>
-        </w:rPr>
-        <w:t xml:space="preserve"> por default nunca pueden recibir </w:t>
+        <w:t>método con parámetro” , pues en todos los UML solo el primer método es interpretado como el que puede recibir parámetros de ser el caso en el ejercicio.</w:t>
+      </w:r>
+    </w:p>
+    <w:p>
+      <w:pPr>
+        <w:rPr>
+          <w:lang w:val="es-MX"/>
+        </w:rPr>
+      </w:pPr>
+      <w:r>
+        <w:rPr>
+          <w:lang w:val="es-MX"/>
+        </w:rPr>
+        <w:t xml:space="preserve">Y el resto de métodos por default nunca pueden recibir </w:t>
       </w:r>
       <w:r>
         <w:rPr>
@@ -1562,6 +1430,58 @@
     <w:p/>
     <w:p>
       <w:r>
+        <w:lastRenderedPageBreak/>
+        <w:drawing>
+          <wp:inline distT="0" distB="0" distL="0" distR="0" wp14:anchorId="4DB7EF27" wp14:editId="654F81C3">
+            <wp:extent cx="5400040" cy="3205480"/>
+            <wp:effectExtent l="0" t="0" r="0" b="0"/>
+            <wp:docPr id="1862425671" name="Picture 1"/>
+            <wp:cNvGraphicFramePr>
+              <a:graphicFrameLocks xmlns:a="http://schemas.openxmlformats.org/drawingml/2006/main" noChangeAspect="1"/>
+            </wp:cNvGraphicFramePr>
+            <a:graphic xmlns:a="http://schemas.openxmlformats.org/drawingml/2006/main">
+              <a:graphicData uri="http://schemas.openxmlformats.org/drawingml/2006/picture">
+                <pic:pic xmlns:pic="http://schemas.openxmlformats.org/drawingml/2006/picture">
+                  <pic:nvPicPr>
+                    <pic:cNvPr id="1862425671" name=""/>
+                    <pic:cNvPicPr/>
+                  </pic:nvPicPr>
+                  <pic:blipFill>
+                    <a:blip r:embed="rId28"/>
+                    <a:stretch>
+                      <a:fillRect/>
+                    </a:stretch>
+                  </pic:blipFill>
+                  <pic:spPr>
+                    <a:xfrm>
+                      <a:off x="0" y="0"/>
+                      <a:ext cx="5400040" cy="3205480"/>
+                    </a:xfrm>
+                    <a:prstGeom prst="rect">
+                      <a:avLst/>
+                    </a:prstGeom>
+                  </pic:spPr>
+                </pic:pic>
+              </a:graphicData>
+            </a:graphic>
+          </wp:inline>
+        </w:drawing>
+      </w:r>
+    </w:p>
+    <w:p>
+      <w:r>
+        <w:t>* Al parecer función con una lista de Cadenas</w:t>
+      </w:r>
+      <w:r>
+        <w:t xml:space="preserve"> (cosa que debía realmente ser una lista de objetos de la Clase Habitación)</w:t>
+      </w:r>
+      <w:r>
+        <w:t>.</w:t>
+      </w:r>
+    </w:p>
+    <w:p/>
+    <w:p>
+      <w:r>
         <w:rPr>
           <w:b/>
           <w:bCs/>
@@ -1573,74 +1493,39 @@
           <w:b/>
           <w:bCs/>
         </w:rPr>
-        <w:t xml:space="preserve"> </w:t>
-      </w:r>
-      <w:proofErr w:type="gramStart"/>
-      <w:r>
+        <w:t xml:space="preserve"> “ </w:t>
+      </w:r>
+      <w:r>
+        <w:t>* “= Son cada comentario de feedback que emiti a través de todo mi recorrido por XperienceUML</w:t>
+      </w:r>
+    </w:p>
+    <w:p/>
+    <w:p>
+      <w:pPr>
         <w:rPr>
           <w:b/>
           <w:bCs/>
         </w:rPr>
-        <w:t xml:space="preserve">“ </w:t>
-      </w:r>
-      <w:r>
-        <w:t>*</w:t>
-      </w:r>
-      <w:proofErr w:type="gramEnd"/>
-      <w:r>
-        <w:t xml:space="preserve"> “= Son cada comentario de </w:t>
-      </w:r>
-      <w:proofErr w:type="spellStart"/>
-      <w:r>
-        <w:t>feedback</w:t>
-      </w:r>
-      <w:proofErr w:type="spellEnd"/>
-      <w:r>
-        <w:t xml:space="preserve"> que </w:t>
-      </w:r>
-      <w:proofErr w:type="spellStart"/>
-      <w:r>
-        <w:t>emiti</w:t>
-      </w:r>
-      <w:proofErr w:type="spellEnd"/>
-      <w:r>
-        <w:t xml:space="preserve"> a través de todo mi recorrido por </w:t>
-      </w:r>
-      <w:proofErr w:type="spellStart"/>
-      <w:r>
-        <w:t>XperienceUML</w:t>
-      </w:r>
-      <w:proofErr w:type="spellEnd"/>
-    </w:p>
-    <w:p/>
-    <w:p>
-      <w:pPr>
+      </w:pPr>
+      <w:r>
         <w:rPr>
           <w:b/>
           <w:bCs/>
         </w:rPr>
-      </w:pPr>
+        <w:t xml:space="preserve">* Problemas </w:t>
+      </w:r>
       <w:r>
         <w:rPr>
           <w:b/>
           <w:bCs/>
         </w:rPr>
-        <w:t xml:space="preserve">* Problemas </w:t>
-      </w:r>
-      <w:proofErr w:type="spellStart"/>
+        <w:t>más</w:t>
+      </w:r>
       <w:r>
         <w:rPr>
           <w:b/>
           <w:bCs/>
         </w:rPr>
-        <w:t>mas</w:t>
-      </w:r>
-      <w:proofErr w:type="spellEnd"/>
-      <w:r>
-        <w:rPr>
-          <w:b/>
-          <w:bCs/>
-        </w:rPr>
         <w:t xml:space="preserve"> severos:</w:t>
       </w:r>
     </w:p>
@@ -1652,24 +1537,13 @@
         </w:rPr>
       </w:pPr>
       <w:r>
-        <w:t xml:space="preserve">Al momento de cambiar las credenciales del usuario. Todo el progreso se elimina, es decir se pierde la información, en mi caso yo cambie mi </w:t>
-      </w:r>
-      <w:proofErr w:type="spellStart"/>
-      <w:r>
-        <w:t>contrase</w:t>
-      </w:r>
-      <w:r>
-        <w:rPr>
-          <w:lang w:val="es-MX"/>
-        </w:rPr>
-        <w:t>ña</w:t>
-      </w:r>
-      <w:proofErr w:type="spellEnd"/>
-      <w:r>
-        <w:rPr>
-          <w:lang w:val="es-MX"/>
-        </w:rPr>
-        <w:t xml:space="preserve"> y nombre de usuario, mas no el correo. Y termine quedándome sin todo mi progreso. Tuve que hacerlo todo de nuevo </w:t>
+        <w:t>Al momento de cambiar las credenciales del usuario. Todo el progreso se elimina, es decir se pierde la información, en mi caso yo cambie mi contrase</w:t>
+      </w:r>
+      <w:r>
+        <w:rPr>
+          <w:lang w:val="es-MX"/>
+        </w:rPr>
+        <w:t xml:space="preserve">ña y nombre de usuario, mas no el correo. Y termine quedándome sin todo mi progreso. Tuve que hacerlo todo de nuevo </w:t>
       </w:r>
       <w:r>
         <w:rPr>
@@ -1724,7 +1598,6 @@
           <w:b/>
           <w:bCs/>
         </w:rPr>
-        <w:lastRenderedPageBreak/>
         <w:t>Evidencias</w:t>
       </w:r>
       <w:r>
@@ -1748,6 +1621,7 @@
         <w:rPr>
           <w:noProof/>
         </w:rPr>
+        <w:lastRenderedPageBreak/>
         <w:drawing>
           <wp:inline distT="0" distB="0" distL="0" distR="0" wp14:anchorId="3CB74DC1" wp14:editId="25644FE6">
             <wp:extent cx="5400040" cy="3016885"/>
@@ -1764,7 +1638,7 @@
                     <pic:cNvPicPr/>
                   </pic:nvPicPr>
                   <pic:blipFill>
-                    <a:blip r:embed="rId28"/>
+                    <a:blip r:embed="rId29"/>
                     <a:stretch>
                       <a:fillRect/>
                     </a:stretch>
@@ -1806,7 +1680,7 @@
                     <pic:cNvPicPr/>
                   </pic:nvPicPr>
                   <pic:blipFill>
-                    <a:blip r:embed="rId29"/>
+                    <a:blip r:embed="rId30"/>
                     <a:stretch>
                       <a:fillRect/>
                     </a:stretch>
@@ -1849,7 +1723,7 @@
                     <pic:cNvPicPr/>
                   </pic:nvPicPr>
                   <pic:blipFill>
-                    <a:blip r:embed="rId30"/>
+                    <a:blip r:embed="rId31"/>
                     <a:stretch>
                       <a:fillRect/>
                     </a:stretch>
@@ -1891,7 +1765,7 @@
                     <pic:cNvPicPr/>
                   </pic:nvPicPr>
                   <pic:blipFill>
-                    <a:blip r:embed="rId31"/>
+                    <a:blip r:embed="rId32"/>
                     <a:stretch>
                       <a:fillRect/>
                     </a:stretch>
@@ -1934,7 +1808,7 @@
                     <pic:cNvPicPr/>
                   </pic:nvPicPr>
                   <pic:blipFill>
-                    <a:blip r:embed="rId32"/>
+                    <a:blip r:embed="rId33"/>
                     <a:stretch>
                       <a:fillRect/>
                     </a:stretch>
@@ -1955,7 +1829,50 @@
         </w:drawing>
       </w:r>
     </w:p>
-    <w:p/>
+    <w:p>
+      <w:r>
+        <w:drawing>
+          <wp:inline distT="0" distB="0" distL="0" distR="0" wp14:anchorId="7A9A756C" wp14:editId="5212774F">
+            <wp:extent cx="5400040" cy="3640455"/>
+            <wp:effectExtent l="0" t="0" r="0" b="0"/>
+            <wp:docPr id="683582650" name="Picture 1" descr="A screenshot of a computer&#10;&#10;Description automatically generated"/>
+            <wp:cNvGraphicFramePr>
+              <a:graphicFrameLocks xmlns:a="http://schemas.openxmlformats.org/drawingml/2006/main" noChangeAspect="1"/>
+            </wp:cNvGraphicFramePr>
+            <a:graphic xmlns:a="http://schemas.openxmlformats.org/drawingml/2006/main">
+              <a:graphicData uri="http://schemas.openxmlformats.org/drawingml/2006/picture">
+                <pic:pic xmlns:pic="http://schemas.openxmlformats.org/drawingml/2006/picture">
+                  <pic:nvPicPr>
+                    <pic:cNvPr id="683582650" name="Picture 1" descr="A screenshot of a computer&#10;&#10;Description automatically generated"/>
+                    <pic:cNvPicPr/>
+                  </pic:nvPicPr>
+                  <pic:blipFill>
+                    <a:blip r:embed="rId34"/>
+                    <a:stretch>
+                      <a:fillRect/>
+                    </a:stretch>
+                  </pic:blipFill>
+                  <pic:spPr>
+                    <a:xfrm>
+                      <a:off x="0" y="0"/>
+                      <a:ext cx="5400040" cy="3640455"/>
+                    </a:xfrm>
+                    <a:prstGeom prst="rect">
+                      <a:avLst/>
+                    </a:prstGeom>
+                  </pic:spPr>
+                </pic:pic>
+              </a:graphicData>
+            </a:graphic>
+          </wp:inline>
+        </w:drawing>
+      </w:r>
+    </w:p>
+    <w:p>
+      <w:r>
+        <w:t>Completo</w:t>
+      </w:r>
+    </w:p>
     <w:sectPr>
       <w:pgSz w:w="11906" w:h="16838"/>
       <w:pgMar w:top="1417" w:right="1701" w:bottom="1417" w:left="1701" w:header="708" w:footer="708" w:gutter="0"/>

</xml_diff>